<commit_message>
Kommentare und ReadMe akualisiert
</commit_message>
<xml_diff>
--- a/Protokoll.docx
+++ b/Protokoll.docx
@@ -278,7 +278,11 @@
           <w:tcPr>
             <w:tcW w:w="5732" w:type="dxa"/>
           </w:tcPr>
-          <w:p/>
+          <w:p>
+            <w:r>
+              <w:t>Betriebsferien (Für andere Fächer gelernt)</w:t>
+            </w:r>
+          </w:p>
         </w:tc>
       </w:tr>
       <w:tr>
@@ -307,7 +311,11 @@
           <w:tcPr>
             <w:tcW w:w="5732" w:type="dxa"/>
           </w:tcPr>
-          <w:p/>
+          <w:p>
+            <w:r>
+              <w:t>Betriebsferien (Für andere Fächer gelernt)</w:t>
+            </w:r>
+          </w:p>
         </w:tc>
       </w:tr>
       <w:tr>
@@ -369,7 +377,11 @@
           <w:tcPr>
             <w:tcW w:w="5732" w:type="dxa"/>
           </w:tcPr>
-          <w:p/>
+          <w:p>
+            <w:r>
+              <w:t>Betriebsferien (Für andere Fächer gelernt)</w:t>
+            </w:r>
+          </w:p>
         </w:tc>
       </w:tr>
       <w:tr>
@@ -398,7 +410,11 @@
           <w:tcPr>
             <w:tcW w:w="5732" w:type="dxa"/>
           </w:tcPr>
-          <w:p/>
+          <w:p>
+            <w:r>
+              <w:t>Betriebsferien (Für andere Fächer gelernt)</w:t>
+            </w:r>
+          </w:p>
         </w:tc>
       </w:tr>
       <w:tr>
@@ -460,7 +476,21 @@
           <w:tcPr>
             <w:tcW w:w="5732" w:type="dxa"/>
           </w:tcPr>
-          <w:p/>
+          <w:p>
+            <w:r>
+              <w:t>Startfenster und Spielstände hinzugefügt</w:t>
+            </w:r>
+          </w:p>
+          <w:p>
+            <w:r>
+              <w:t>Spielstand Klasse erstellt.</w:t>
+            </w:r>
+          </w:p>
+          <w:p>
+            <w:r>
+              <w:t>Hintergrundbilder hinzugefügt.</w:t>
+            </w:r>
+          </w:p>
         </w:tc>
       </w:tr>
       <w:tr>
@@ -551,7 +581,21 @@
           <w:tcPr>
             <w:tcW w:w="5732" w:type="dxa"/>
           </w:tcPr>
-          <w:p/>
+          <w:p>
+            <w:proofErr w:type="spellStart"/>
+            <w:r>
+              <w:t>Shopfenster</w:t>
+            </w:r>
+            <w:proofErr w:type="spellEnd"/>
+            <w:r>
+              <w:t xml:space="preserve"> und Upgrades hinzugefügt.</w:t>
+            </w:r>
+          </w:p>
+          <w:p>
+            <w:r>
+              <w:t>Letzter Spielstand ist beim Start automatisch ausgewählt.</w:t>
+            </w:r>
+          </w:p>
         </w:tc>
       </w:tr>
       <w:tr>
@@ -580,7 +624,45 @@
           <w:tcPr>
             <w:tcW w:w="5732" w:type="dxa"/>
           </w:tcPr>
-          <w:p/>
+          <w:p>
+            <w:r>
+              <w:t>Fehlerhafter Code in den Main gepusht.</w:t>
+            </w:r>
+          </w:p>
+          <w:p>
+            <w:r>
+              <w:t xml:space="preserve">Der Main Branch musste mit </w:t>
+            </w:r>
+            <w:proofErr w:type="spellStart"/>
+            <w:r>
+              <w:t>force</w:t>
+            </w:r>
+            <w:proofErr w:type="spellEnd"/>
+            <w:r>
+              <w:t xml:space="preserve"> push um 2 </w:t>
+            </w:r>
+            <w:proofErr w:type="spellStart"/>
+            <w:r>
+              <w:t>commits</w:t>
+            </w:r>
+            <w:proofErr w:type="spellEnd"/>
+            <w:r>
+              <w:t xml:space="preserve"> zurückgesetzt werden.</w:t>
+            </w:r>
+          </w:p>
+          <w:p>
+            <w:r>
+              <w:t xml:space="preserve">Durch den </w:t>
+            </w:r>
+            <w:proofErr w:type="spellStart"/>
+            <w:r>
+              <w:t>force</w:t>
+            </w:r>
+            <w:proofErr w:type="spellEnd"/>
+            <w:r>
+              <w:t xml:space="preserve"> push sind auch korrekte Änderungen verloren gegangen.</w:t>
+            </w:r>
+          </w:p>
         </w:tc>
       </w:tr>
     </w:tbl>

</xml_diff>

<commit_message>
Anpassung des Protokolls und Levelprogress Korrektur
</commit_message>
<xml_diff>
--- a/Protokoll.docx
+++ b/Protokoll.docx
@@ -8,13 +8,8 @@
         <w:jc w:val="center"/>
       </w:pPr>
       <w:r>
-        <w:t xml:space="preserve">Protokoll zum Projekt </w:t>
+        <w:t>Protokoll zum Projekt CommunismClicker</w:t>
       </w:r>
-      <w:proofErr w:type="spellStart"/>
-      <w:r>
-        <w:t>CommunismClicker</w:t>
-      </w:r>
-      <w:proofErr w:type="spellEnd"/>
     </w:p>
     <w:p>
       <w:pPr>
@@ -216,7 +211,11 @@
           <w:tcPr>
             <w:tcW w:w="5732" w:type="dxa"/>
           </w:tcPr>
-          <w:p/>
+          <w:p>
+            <w:r>
+              <w:t>Sinnvolle Arbeitsaufteilung fiel zu Beginn schwer</w:t>
+            </w:r>
+          </w:p>
         </w:tc>
       </w:tr>
       <w:tr>
@@ -282,6 +281,10 @@
             <w:r>
               <w:t>Betriebsferien (Für andere Fächer gelernt)</w:t>
             </w:r>
+            <w:r>
+              <w:br/>
+              <w:t>Skizzen und Modelle wurden fertiggestellt</w:t>
+            </w:r>
           </w:p>
         </w:tc>
       </w:tr>
@@ -314,6 +317,11 @@
           <w:p>
             <w:r>
               <w:t>Betriebsferien (Für andere Fächer gelernt)</w:t>
+            </w:r>
+          </w:p>
+          <w:p>
+            <w:r>
+              <w:t>Wenig Zusammenarbeit, dafür eigene Entwicklung und Planung.</w:t>
             </w:r>
           </w:p>
         </w:tc>
@@ -382,6 +390,11 @@
               <w:t>Betriebsferien (Für andere Fächer gelernt)</w:t>
             </w:r>
           </w:p>
+          <w:p>
+            <w:r>
+              <w:t>Erste Drafts der zusätzlichen Fenster erstellt</w:t>
+            </w:r>
+          </w:p>
         </w:tc>
       </w:tr>
       <w:tr>
@@ -413,6 +426,11 @@
           <w:p>
             <w:r>
               <w:t>Betriebsferien (Für andere Fächer gelernt)</w:t>
+            </w:r>
+          </w:p>
+          <w:p>
+            <w:r>
+              <w:t>Wenig Zusammenarbeit, dafür eigene Entwicklung</w:t>
             </w:r>
           </w:p>
         </w:tc>
@@ -519,7 +537,17 @@
           <w:tcPr>
             <w:tcW w:w="5732" w:type="dxa"/>
           </w:tcPr>
-          <w:p/>
+          <w:p>
+            <w:r>
+              <w:t>Teile der Gruppe krank, Zusammenarbeit war schw</w:t>
+            </w:r>
+            <w:r>
+              <w:t>ieriger</w:t>
+            </w:r>
+            <w:r>
+              <w:t xml:space="preserve"> koordinierbar</w:t>
+            </w:r>
+          </w:p>
         </w:tc>
       </w:tr>
       <w:tr>
@@ -582,13 +610,8 @@
             <w:tcW w:w="5732" w:type="dxa"/>
           </w:tcPr>
           <w:p>
-            <w:proofErr w:type="spellStart"/>
-            <w:r>
-              <w:t>Shopfenster</w:t>
-            </w:r>
-            <w:proofErr w:type="spellEnd"/>
-            <w:r>
-              <w:t xml:space="preserve"> und Upgrades hinzugefügt.</w:t>
+            <w:r>
+              <w:t>Shopfenster und Upgrades hinzugefügt.</w:t>
             </w:r>
           </w:p>
           <w:p>
@@ -631,36 +654,23 @@
           </w:p>
           <w:p>
             <w:r>
-              <w:t xml:space="preserve">Der Main Branch musste mit </w:t>
-            </w:r>
-            <w:proofErr w:type="spellStart"/>
-            <w:r>
-              <w:t>force</w:t>
-            </w:r>
-            <w:proofErr w:type="spellEnd"/>
-            <w:r>
-              <w:t xml:space="preserve"> push um 2 </w:t>
-            </w:r>
-            <w:proofErr w:type="spellStart"/>
-            <w:r>
-              <w:t>commits</w:t>
-            </w:r>
-            <w:proofErr w:type="spellEnd"/>
-            <w:r>
-              <w:t xml:space="preserve"> zurückgesetzt werden.</w:t>
-            </w:r>
-          </w:p>
-          <w:p>
-            <w:r>
-              <w:t xml:space="preserve">Durch den </w:t>
-            </w:r>
-            <w:proofErr w:type="spellStart"/>
-            <w:r>
-              <w:t>force</w:t>
-            </w:r>
-            <w:proofErr w:type="spellEnd"/>
-            <w:r>
-              <w:t xml:space="preserve"> push sind auch korrekte Änderungen verloren gegangen.</w:t>
+              <w:t>Der Main Branch musste mit force push um 2 commits zurückgesetzt werden.</w:t>
+            </w:r>
+          </w:p>
+          <w:p>
+            <w:r>
+              <w:t>Durch den force push sind auch korrekte Änderungen verloren gegangen.</w:t>
+            </w:r>
+          </w:p>
+          <w:p>
+            <w:r>
+              <w:t>Teil der Gruppe krank. Koordination war schw</w:t>
+            </w:r>
+            <w:r>
+              <w:t>ieriger</w:t>
+            </w:r>
+            <w:r>
+              <w:t>.</w:t>
             </w:r>
           </w:p>
         </w:tc>

</xml_diff>